<commit_message>
finish report and add exploits files
</commit_message>
<xml_diff>
--- a/Отчет.docx
+++ b/Отчет.docx
@@ -2181,6 +2181,7 @@
           <w:rFonts w:ascii="Times New Roman" w:hAnsi="Times New Roman" w:cs="Times New Roman"/>
           <w:b/>
           <w:bCs/>
+          <w:noProof/>
           <w:sz w:val="28"/>
           <w:szCs w:val="28"/>
         </w:rPr>
@@ -2262,6 +2263,7 @@
       <w:r>
         <w:rPr>
           <w:rFonts w:ascii="Times New Roman" w:hAnsi="Times New Roman" w:cs="Times New Roman"/>
+          <w:noProof/>
           <w:sz w:val="28"/>
           <w:szCs w:val="28"/>
           <w:lang w:val="en-US"/>
@@ -2310,7 +2312,6 @@
           <w:rFonts w:ascii="Times New Roman" w:hAnsi="Times New Roman" w:cs="Times New Roman"/>
           <w:sz w:val="28"/>
           <w:szCs w:val="28"/>
-          <w:lang w:val="en-US"/>
         </w:rPr>
       </w:pPr>
       <w:r>
@@ -2338,7 +2339,6 @@
           <w:rFonts w:ascii="Times New Roman" w:hAnsi="Times New Roman" w:cs="Times New Roman"/>
           <w:sz w:val="28"/>
           <w:szCs w:val="28"/>
-          <w:lang w:val="en-US"/>
         </w:rPr>
       </w:pPr>
     </w:p>
@@ -2349,7 +2349,6 @@
           <w:rFonts w:ascii="Times New Roman" w:hAnsi="Times New Roman" w:cs="Times New Roman"/>
           <w:sz w:val="28"/>
           <w:szCs w:val="28"/>
-          <w:lang w:val="en-US"/>
         </w:rPr>
       </w:pPr>
     </w:p>
@@ -2365,6 +2364,7 @@
       <w:r>
         <w:rPr>
           <w:rFonts w:ascii="Times New Roman" w:hAnsi="Times New Roman" w:cs="Times New Roman"/>
+          <w:noProof/>
           <w:sz w:val="28"/>
           <w:szCs w:val="28"/>
         </w:rPr>
@@ -2442,7 +2442,6 @@
           <w:rFonts w:ascii="Times New Roman" w:hAnsi="Times New Roman" w:cs="Times New Roman"/>
           <w:sz w:val="28"/>
           <w:szCs w:val="28"/>
-          <w:lang w:val="en-US"/>
         </w:rPr>
       </w:pPr>
       <w:r>
@@ -2555,15 +2554,7 @@
           <w:sz w:val="28"/>
           <w:szCs w:val="28"/>
         </w:rPr>
-        <w:t>ENT_QUOTES</w:t>
-      </w:r>
-      <w:r>
-        <w:rPr>
-          <w:rFonts w:ascii="Times New Roman" w:hAnsi="Times New Roman" w:cs="Times New Roman"/>
-          <w:sz w:val="28"/>
-          <w:szCs w:val="28"/>
-        </w:rPr>
-        <w:t xml:space="preserve">, </w:t>
+        <w:t xml:space="preserve">ENT_QUOTES, </w:t>
       </w:r>
       <w:r>
         <w:rPr>
@@ -2648,15 +2639,7 @@
           <w:sz w:val="28"/>
           <w:szCs w:val="28"/>
         </w:rPr>
-        <w:t xml:space="preserve">загружается форма с полем для ввода </w:t>
-      </w:r>
-      <w:r>
-        <w:rPr>
-          <w:rFonts w:ascii="Times New Roman" w:hAnsi="Times New Roman" w:cs="Times New Roman"/>
-          <w:sz w:val="28"/>
-          <w:szCs w:val="28"/>
-        </w:rPr>
-        <w:t xml:space="preserve">имени пользователя и кнопка </w:t>
+        <w:t xml:space="preserve">загружается форма с полем для ввода имени пользователя и кнопка </w:t>
       </w:r>
       <w:r>
         <w:rPr>
@@ -2954,6 +2937,7 @@
           <w:rFonts w:ascii="Times New Roman" w:hAnsi="Times New Roman" w:cs="Times New Roman"/>
           <w:b/>
           <w:bCs/>
+          <w:noProof/>
           <w:sz w:val="28"/>
           <w:szCs w:val="28"/>
         </w:rPr>
@@ -3036,6 +3020,7 @@
       <w:r>
         <w:rPr>
           <w:rFonts w:ascii="Times New Roman" w:hAnsi="Times New Roman" w:cs="Times New Roman"/>
+          <w:noProof/>
           <w:sz w:val="28"/>
           <w:szCs w:val="28"/>
           <w:lang w:val="en-US"/>
@@ -3122,6 +3107,7 @@
           <w:rFonts w:ascii="Times New Roman" w:hAnsi="Times New Roman" w:cs="Times New Roman"/>
           <w:b/>
           <w:bCs/>
+          <w:noProof/>
           <w:sz w:val="28"/>
           <w:szCs w:val="28"/>
           <w:lang w:val="en-US"/>
@@ -5126,6 +5112,7 @@
           <w:rFonts w:ascii="Times New Roman" w:hAnsi="Times New Roman" w:cs="Times New Roman"/>
           <w:b/>
           <w:bCs/>
+          <w:noProof/>
           <w:sz w:val="28"/>
           <w:szCs w:val="28"/>
         </w:rPr>
@@ -5206,6 +5193,7 @@
       <w:r>
         <w:rPr>
           <w:rFonts w:ascii="Times New Roman" w:hAnsi="Times New Roman" w:cs="Times New Roman"/>
+          <w:noProof/>
           <w:sz w:val="28"/>
           <w:szCs w:val="28"/>
         </w:rPr>
@@ -7791,6 +7779,375 @@
         </w:rPr>
         <w:t xml:space="preserve">. </w:t>
       </w:r>
+      <w:r>
+        <w:rPr>
+          <w:rFonts w:ascii="Times New Roman" w:hAnsi="Times New Roman" w:cs="Times New Roman"/>
+          <w:sz w:val="28"/>
+          <w:szCs w:val="28"/>
+        </w:rPr>
+        <w:t>С</w:t>
+      </w:r>
+      <w:r>
+        <w:rPr>
+          <w:rFonts w:ascii="Times New Roman" w:hAnsi="Times New Roman" w:cs="Times New Roman"/>
+          <w:sz w:val="28"/>
+          <w:szCs w:val="28"/>
+        </w:rPr>
+        <w:t xml:space="preserve"> </w:t>
+      </w:r>
+      <w:r>
+        <w:rPr>
+          <w:rFonts w:ascii="Times New Roman" w:hAnsi="Times New Roman" w:cs="Times New Roman"/>
+          <w:sz w:val="28"/>
+          <w:szCs w:val="28"/>
+        </w:rPr>
+        <w:t>помощью</w:t>
+      </w:r>
+      <w:r>
+        <w:rPr>
+          <w:rFonts w:ascii="Times New Roman" w:hAnsi="Times New Roman" w:cs="Times New Roman"/>
+          <w:sz w:val="28"/>
+          <w:szCs w:val="28"/>
+        </w:rPr>
+        <w:t xml:space="preserve"> </w:t>
+      </w:r>
+      <w:r>
+        <w:rPr>
+          <w:rFonts w:ascii="Times New Roman" w:hAnsi="Times New Roman" w:cs="Times New Roman"/>
+          <w:sz w:val="28"/>
+          <w:szCs w:val="28"/>
+          <w:lang w:val="en-US"/>
+        </w:rPr>
+        <w:t>Django</w:t>
+      </w:r>
+      <w:r>
+        <w:rPr>
+          <w:rFonts w:ascii="Times New Roman" w:hAnsi="Times New Roman" w:cs="Times New Roman"/>
+          <w:sz w:val="28"/>
+          <w:szCs w:val="28"/>
+        </w:rPr>
+        <w:t xml:space="preserve"> </w:t>
+      </w:r>
+      <w:proofErr w:type="spellStart"/>
+      <w:r>
+        <w:rPr>
+          <w:rFonts w:ascii="Times New Roman" w:hAnsi="Times New Roman" w:cs="Times New Roman"/>
+          <w:sz w:val="28"/>
+          <w:szCs w:val="28"/>
+          <w:lang w:val="en-US"/>
+        </w:rPr>
+        <w:t>orm</w:t>
+      </w:r>
+      <w:proofErr w:type="spellEnd"/>
+      <w:r>
+        <w:rPr>
+          <w:rFonts w:ascii="Times New Roman" w:hAnsi="Times New Roman" w:cs="Times New Roman"/>
+          <w:sz w:val="28"/>
+          <w:szCs w:val="28"/>
+        </w:rPr>
+        <w:t xml:space="preserve"> </w:t>
+      </w:r>
+      <w:r>
+        <w:rPr>
+          <w:rFonts w:ascii="Times New Roman" w:hAnsi="Times New Roman" w:cs="Times New Roman"/>
+          <w:sz w:val="28"/>
+          <w:szCs w:val="28"/>
+        </w:rPr>
+        <w:t>описана</w:t>
+      </w:r>
+      <w:r>
+        <w:rPr>
+          <w:rFonts w:ascii="Times New Roman" w:hAnsi="Times New Roman" w:cs="Times New Roman"/>
+          <w:sz w:val="28"/>
+          <w:szCs w:val="28"/>
+        </w:rPr>
+        <w:t xml:space="preserve"> </w:t>
+      </w:r>
+      <w:r>
+        <w:rPr>
+          <w:rFonts w:ascii="Times New Roman" w:hAnsi="Times New Roman" w:cs="Times New Roman"/>
+          <w:sz w:val="28"/>
+          <w:szCs w:val="28"/>
+        </w:rPr>
+        <w:t>модель</w:t>
+      </w:r>
+      <w:r>
+        <w:rPr>
+          <w:rFonts w:ascii="Times New Roman" w:hAnsi="Times New Roman" w:cs="Times New Roman"/>
+          <w:sz w:val="28"/>
+          <w:szCs w:val="28"/>
+        </w:rPr>
+        <w:t xml:space="preserve"> </w:t>
+      </w:r>
+      <w:proofErr w:type="spellStart"/>
+      <w:r>
+        <w:rPr>
+          <w:rFonts w:ascii="Times New Roman" w:hAnsi="Times New Roman" w:cs="Times New Roman"/>
+          <w:sz w:val="28"/>
+          <w:szCs w:val="28"/>
+          <w:lang w:val="en-US"/>
+        </w:rPr>
+        <w:t>WebLog</w:t>
+      </w:r>
+      <w:proofErr w:type="spellEnd"/>
+      <w:r>
+        <w:rPr>
+          <w:rFonts w:ascii="Times New Roman" w:hAnsi="Times New Roman" w:cs="Times New Roman"/>
+          <w:sz w:val="28"/>
+          <w:szCs w:val="28"/>
+        </w:rPr>
+        <w:t xml:space="preserve"> (</w:t>
+      </w:r>
+      <w:r>
+        <w:rPr>
+          <w:rFonts w:ascii="Times New Roman" w:hAnsi="Times New Roman" w:cs="Times New Roman"/>
+          <w:sz w:val="28"/>
+          <w:szCs w:val="28"/>
+          <w:lang w:val="en-US"/>
+        </w:rPr>
+        <w:t>method</w:t>
+      </w:r>
+      <w:r>
+        <w:rPr>
+          <w:rFonts w:ascii="Times New Roman" w:hAnsi="Times New Roman" w:cs="Times New Roman"/>
+          <w:sz w:val="28"/>
+          <w:szCs w:val="28"/>
+        </w:rPr>
+        <w:t xml:space="preserve">, </w:t>
+      </w:r>
+      <w:proofErr w:type="spellStart"/>
+      <w:r>
+        <w:rPr>
+          <w:rFonts w:ascii="Times New Roman" w:hAnsi="Times New Roman" w:cs="Times New Roman"/>
+          <w:sz w:val="28"/>
+          <w:szCs w:val="28"/>
+          <w:lang w:val="en-US"/>
+        </w:rPr>
+        <w:t>url</w:t>
+      </w:r>
+      <w:proofErr w:type="spellEnd"/>
+      <w:r>
+        <w:rPr>
+          <w:rFonts w:ascii="Times New Roman" w:hAnsi="Times New Roman" w:cs="Times New Roman"/>
+          <w:sz w:val="28"/>
+          <w:szCs w:val="28"/>
+        </w:rPr>
+        <w:t xml:space="preserve">, </w:t>
+      </w:r>
+      <w:r>
+        <w:rPr>
+          <w:rFonts w:ascii="Times New Roman" w:hAnsi="Times New Roman" w:cs="Times New Roman"/>
+          <w:sz w:val="28"/>
+          <w:szCs w:val="28"/>
+          <w:lang w:val="en-US"/>
+        </w:rPr>
+        <w:t>user</w:t>
+      </w:r>
+      <w:r>
+        <w:rPr>
+          <w:rFonts w:ascii="Times New Roman" w:hAnsi="Times New Roman" w:cs="Times New Roman"/>
+          <w:sz w:val="28"/>
+          <w:szCs w:val="28"/>
+        </w:rPr>
+        <w:t>_</w:t>
+      </w:r>
+      <w:r>
+        <w:rPr>
+          <w:rFonts w:ascii="Times New Roman" w:hAnsi="Times New Roman" w:cs="Times New Roman"/>
+          <w:sz w:val="28"/>
+          <w:szCs w:val="28"/>
+          <w:lang w:val="en-US"/>
+        </w:rPr>
+        <w:t>agent</w:t>
+      </w:r>
+      <w:r>
+        <w:rPr>
+          <w:rFonts w:ascii="Times New Roman" w:hAnsi="Times New Roman" w:cs="Times New Roman"/>
+          <w:sz w:val="28"/>
+          <w:szCs w:val="28"/>
+        </w:rPr>
+        <w:t xml:space="preserve">, </w:t>
+      </w:r>
+      <w:r>
+        <w:rPr>
+          <w:rFonts w:ascii="Times New Roman" w:hAnsi="Times New Roman" w:cs="Times New Roman"/>
+          <w:sz w:val="28"/>
+          <w:szCs w:val="28"/>
+          <w:lang w:val="en-US"/>
+        </w:rPr>
+        <w:t>created</w:t>
+      </w:r>
+      <w:r>
+        <w:rPr>
+          <w:rFonts w:ascii="Times New Roman" w:hAnsi="Times New Roman" w:cs="Times New Roman"/>
+          <w:sz w:val="28"/>
+          <w:szCs w:val="28"/>
+        </w:rPr>
+        <w:t>_</w:t>
+      </w:r>
+      <w:r>
+        <w:rPr>
+          <w:rFonts w:ascii="Times New Roman" w:hAnsi="Times New Roman" w:cs="Times New Roman"/>
+          <w:sz w:val="28"/>
+          <w:szCs w:val="28"/>
+          <w:lang w:val="en-US"/>
+        </w:rPr>
+        <w:t>time</w:t>
+      </w:r>
+      <w:r>
+        <w:rPr>
+          <w:rFonts w:ascii="Times New Roman" w:hAnsi="Times New Roman" w:cs="Times New Roman"/>
+          <w:sz w:val="28"/>
+          <w:szCs w:val="28"/>
+        </w:rPr>
+        <w:t xml:space="preserve">), </w:t>
+      </w:r>
+      <w:r>
+        <w:rPr>
+          <w:rFonts w:ascii="Times New Roman" w:hAnsi="Times New Roman" w:cs="Times New Roman"/>
+          <w:sz w:val="28"/>
+          <w:szCs w:val="28"/>
+        </w:rPr>
+        <w:t xml:space="preserve">сохраняющая в базу данных информацию о </w:t>
+      </w:r>
+      <w:r>
+        <w:rPr>
+          <w:rFonts w:ascii="Times New Roman" w:hAnsi="Times New Roman" w:cs="Times New Roman"/>
+          <w:sz w:val="28"/>
+          <w:szCs w:val="28"/>
+          <w:lang w:val="en-US"/>
+        </w:rPr>
+        <w:t>http</w:t>
+      </w:r>
+      <w:r>
+        <w:rPr>
+          <w:rFonts w:ascii="Times New Roman" w:hAnsi="Times New Roman" w:cs="Times New Roman"/>
+          <w:sz w:val="28"/>
+          <w:szCs w:val="28"/>
+        </w:rPr>
+        <w:t xml:space="preserve"> </w:t>
+      </w:r>
+      <w:r>
+        <w:rPr>
+          <w:rFonts w:ascii="Times New Roman" w:hAnsi="Times New Roman" w:cs="Times New Roman"/>
+          <w:sz w:val="28"/>
+          <w:szCs w:val="28"/>
+        </w:rPr>
+        <w:t xml:space="preserve">запросах. При </w:t>
+      </w:r>
+      <w:r>
+        <w:rPr>
+          <w:rFonts w:ascii="Times New Roman" w:hAnsi="Times New Roman" w:cs="Times New Roman"/>
+          <w:sz w:val="28"/>
+          <w:szCs w:val="28"/>
+          <w:lang w:val="en-US"/>
+        </w:rPr>
+        <w:t>http</w:t>
+      </w:r>
+      <w:r>
+        <w:rPr>
+          <w:rFonts w:ascii="Times New Roman" w:hAnsi="Times New Roman" w:cs="Times New Roman"/>
+          <w:sz w:val="28"/>
+          <w:szCs w:val="28"/>
+        </w:rPr>
+        <w:t xml:space="preserve"> запросе выводится </w:t>
+      </w:r>
+      <w:r>
+        <w:rPr>
+          <w:rFonts w:ascii="Times New Roman" w:hAnsi="Times New Roman" w:cs="Times New Roman"/>
+          <w:sz w:val="28"/>
+          <w:szCs w:val="28"/>
+          <w:lang w:val="en-US"/>
+        </w:rPr>
+        <w:t>JSON</w:t>
+      </w:r>
+      <w:r>
+        <w:rPr>
+          <w:rFonts w:ascii="Times New Roman" w:hAnsi="Times New Roman" w:cs="Times New Roman"/>
+          <w:sz w:val="28"/>
+          <w:szCs w:val="28"/>
+        </w:rPr>
+        <w:t xml:space="preserve"> </w:t>
+      </w:r>
+      <w:r>
+        <w:rPr>
+          <w:rFonts w:ascii="Times New Roman" w:hAnsi="Times New Roman" w:cs="Times New Roman"/>
+          <w:sz w:val="28"/>
+          <w:szCs w:val="28"/>
+        </w:rPr>
+        <w:t xml:space="preserve">с информацией о количествах запросов в определенный период времени. Этот период времени задается </w:t>
+      </w:r>
+      <w:proofErr w:type="spellStart"/>
+      <w:r>
+        <w:rPr>
+          <w:rFonts w:ascii="Times New Roman" w:hAnsi="Times New Roman" w:cs="Times New Roman"/>
+          <w:sz w:val="28"/>
+          <w:szCs w:val="28"/>
+          <w:lang w:val="en-US"/>
+        </w:rPr>
+        <w:t>url</w:t>
+      </w:r>
+      <w:proofErr w:type="spellEnd"/>
+      <w:r>
+        <w:rPr>
+          <w:rFonts w:ascii="Times New Roman" w:hAnsi="Times New Roman" w:cs="Times New Roman"/>
+          <w:sz w:val="28"/>
+          <w:szCs w:val="28"/>
+        </w:rPr>
+        <w:t xml:space="preserve"> </w:t>
+      </w:r>
+      <w:r>
+        <w:rPr>
+          <w:rFonts w:ascii="Times New Roman" w:hAnsi="Times New Roman" w:cs="Times New Roman"/>
+          <w:sz w:val="28"/>
+          <w:szCs w:val="28"/>
+        </w:rPr>
+        <w:t xml:space="preserve">параметром </w:t>
+      </w:r>
+      <w:r>
+        <w:rPr>
+          <w:rFonts w:ascii="Times New Roman" w:hAnsi="Times New Roman" w:cs="Times New Roman"/>
+          <w:sz w:val="28"/>
+          <w:szCs w:val="28"/>
+          <w:lang w:val="en-US"/>
+        </w:rPr>
+        <w:t>date</w:t>
+      </w:r>
+      <w:r>
+        <w:rPr>
+          <w:rFonts w:ascii="Times New Roman" w:hAnsi="Times New Roman" w:cs="Times New Roman"/>
+          <w:sz w:val="28"/>
+          <w:szCs w:val="28"/>
+        </w:rPr>
+        <w:t xml:space="preserve"> </w:t>
+      </w:r>
+      <w:r>
+        <w:rPr>
+          <w:rFonts w:ascii="Times New Roman" w:hAnsi="Times New Roman" w:cs="Times New Roman"/>
+          <w:sz w:val="28"/>
+          <w:szCs w:val="28"/>
+        </w:rPr>
+        <w:t xml:space="preserve">(по умолчанию показывает данные по минутам, но можно сделать по часам, дням и т.д.). В обработчике запроса вызывается функция сохранения информации об этом запросе (модель </w:t>
+      </w:r>
+      <w:proofErr w:type="spellStart"/>
+      <w:r>
+        <w:rPr>
+          <w:rFonts w:ascii="Times New Roman" w:hAnsi="Times New Roman" w:cs="Times New Roman"/>
+          <w:sz w:val="28"/>
+          <w:szCs w:val="28"/>
+          <w:lang w:val="en-US"/>
+        </w:rPr>
+        <w:t>WebLog</w:t>
+      </w:r>
+      <w:proofErr w:type="spellEnd"/>
+      <w:r>
+        <w:rPr>
+          <w:rFonts w:ascii="Times New Roman" w:hAnsi="Times New Roman" w:cs="Times New Roman"/>
+          <w:sz w:val="28"/>
+          <w:szCs w:val="28"/>
+        </w:rPr>
+        <w:t>).</w:t>
+      </w:r>
     </w:p>
     <w:p>
       <w:pPr>
@@ -7874,6 +8231,292 @@
         </w:rPr>
         <w:t xml:space="preserve"> </w:t>
       </w:r>
+      <w:proofErr w:type="spellStart"/>
+      <w:r>
+        <w:rPr>
+          <w:rFonts w:ascii="Times New Roman" w:hAnsi="Times New Roman" w:cs="Times New Roman"/>
+          <w:sz w:val="28"/>
+          <w:szCs w:val="28"/>
+          <w:lang w:val="en-US"/>
+        </w:rPr>
+        <w:t>Url</w:t>
+      </w:r>
+      <w:proofErr w:type="spellEnd"/>
+      <w:r>
+        <w:rPr>
+          <w:rFonts w:ascii="Times New Roman" w:hAnsi="Times New Roman" w:cs="Times New Roman"/>
+          <w:sz w:val="28"/>
+          <w:szCs w:val="28"/>
+        </w:rPr>
+        <w:t xml:space="preserve"> </w:t>
+      </w:r>
+      <w:r>
+        <w:rPr>
+          <w:rFonts w:ascii="Times New Roman" w:hAnsi="Times New Roman" w:cs="Times New Roman"/>
+          <w:sz w:val="28"/>
+          <w:szCs w:val="28"/>
+        </w:rPr>
+        <w:t xml:space="preserve">параметр </w:t>
+      </w:r>
+      <w:r>
+        <w:rPr>
+          <w:rFonts w:ascii="Times New Roman" w:hAnsi="Times New Roman" w:cs="Times New Roman"/>
+          <w:sz w:val="28"/>
+          <w:szCs w:val="28"/>
+          <w:lang w:val="en-US"/>
+        </w:rPr>
+        <w:t>date</w:t>
+      </w:r>
+      <w:r>
+        <w:rPr>
+          <w:rFonts w:ascii="Times New Roman" w:hAnsi="Times New Roman" w:cs="Times New Roman"/>
+          <w:sz w:val="28"/>
+          <w:szCs w:val="28"/>
+        </w:rPr>
+        <w:t xml:space="preserve"> </w:t>
+      </w:r>
+      <w:r>
+        <w:rPr>
+          <w:rFonts w:ascii="Times New Roman" w:hAnsi="Times New Roman" w:cs="Times New Roman"/>
+          <w:sz w:val="28"/>
+          <w:szCs w:val="28"/>
+        </w:rPr>
+        <w:t xml:space="preserve">задается пользователем и используется в запросе к БД с помощью </w:t>
+      </w:r>
+      <w:r>
+        <w:rPr>
+          <w:rFonts w:ascii="Times New Roman" w:hAnsi="Times New Roman" w:cs="Times New Roman"/>
+          <w:sz w:val="28"/>
+          <w:szCs w:val="28"/>
+          <w:lang w:val="en-US"/>
+        </w:rPr>
+        <w:t>Django</w:t>
+      </w:r>
+      <w:r>
+        <w:rPr>
+          <w:rFonts w:ascii="Times New Roman" w:hAnsi="Times New Roman" w:cs="Times New Roman"/>
+          <w:sz w:val="28"/>
+          <w:szCs w:val="28"/>
+        </w:rPr>
+        <w:t xml:space="preserve"> </w:t>
+      </w:r>
+      <w:r>
+        <w:rPr>
+          <w:rFonts w:ascii="Times New Roman" w:hAnsi="Times New Roman" w:cs="Times New Roman"/>
+          <w:sz w:val="28"/>
+          <w:szCs w:val="28"/>
+          <w:lang w:val="en-US"/>
+        </w:rPr>
+        <w:t>ORM</w:t>
+      </w:r>
+      <w:r>
+        <w:rPr>
+          <w:rFonts w:ascii="Times New Roman" w:hAnsi="Times New Roman" w:cs="Times New Roman"/>
+          <w:sz w:val="28"/>
+          <w:szCs w:val="28"/>
+        </w:rPr>
+        <w:t xml:space="preserve">. </w:t>
+      </w:r>
+      <w:r>
+        <w:rPr>
+          <w:rFonts w:ascii="Times New Roman" w:hAnsi="Times New Roman" w:cs="Times New Roman"/>
+          <w:sz w:val="28"/>
+          <w:szCs w:val="28"/>
+        </w:rPr>
+        <w:t xml:space="preserve">С определенным значением </w:t>
+      </w:r>
+      <w:r>
+        <w:rPr>
+          <w:rFonts w:ascii="Times New Roman" w:hAnsi="Times New Roman" w:cs="Times New Roman"/>
+          <w:sz w:val="28"/>
+          <w:szCs w:val="28"/>
+          <w:lang w:val="en-US"/>
+        </w:rPr>
+        <w:t>date</w:t>
+      </w:r>
+      <w:r>
+        <w:rPr>
+          <w:rFonts w:ascii="Times New Roman" w:hAnsi="Times New Roman" w:cs="Times New Roman"/>
+          <w:sz w:val="28"/>
+          <w:szCs w:val="28"/>
+        </w:rPr>
+        <w:t xml:space="preserve"> </w:t>
+      </w:r>
+      <w:r>
+        <w:rPr>
+          <w:rFonts w:ascii="Times New Roman" w:hAnsi="Times New Roman" w:cs="Times New Roman"/>
+          <w:sz w:val="28"/>
+          <w:szCs w:val="28"/>
+        </w:rPr>
+        <w:t xml:space="preserve">можно внедрить </w:t>
+      </w:r>
+      <w:proofErr w:type="spellStart"/>
+      <w:r>
+        <w:rPr>
+          <w:rFonts w:ascii="Times New Roman" w:hAnsi="Times New Roman" w:cs="Times New Roman"/>
+          <w:sz w:val="28"/>
+          <w:szCs w:val="28"/>
+          <w:lang w:val="en-US"/>
+        </w:rPr>
+        <w:t>sql</w:t>
+      </w:r>
+      <w:proofErr w:type="spellEnd"/>
+      <w:r>
+        <w:rPr>
+          <w:rFonts w:ascii="Times New Roman" w:hAnsi="Times New Roman" w:cs="Times New Roman"/>
+          <w:sz w:val="28"/>
+          <w:szCs w:val="28"/>
+        </w:rPr>
+        <w:t xml:space="preserve"> </w:t>
+      </w:r>
+      <w:r>
+        <w:rPr>
+          <w:rFonts w:ascii="Times New Roman" w:hAnsi="Times New Roman" w:cs="Times New Roman"/>
+          <w:sz w:val="28"/>
+          <w:szCs w:val="28"/>
+        </w:rPr>
+        <w:t xml:space="preserve">код и достать важную информацию из базы данных. Примеры приведены ниже. Также возможно, подменив не только </w:t>
+      </w:r>
+      <w:proofErr w:type="spellStart"/>
+      <w:r>
+        <w:rPr>
+          <w:rFonts w:ascii="Times New Roman" w:hAnsi="Times New Roman" w:cs="Times New Roman"/>
+          <w:sz w:val="28"/>
+          <w:szCs w:val="28"/>
+          <w:lang w:val="en-US"/>
+        </w:rPr>
+        <w:t>url</w:t>
+      </w:r>
+      <w:proofErr w:type="spellEnd"/>
+      <w:r>
+        <w:rPr>
+          <w:rFonts w:ascii="Times New Roman" w:hAnsi="Times New Roman" w:cs="Times New Roman"/>
+          <w:sz w:val="28"/>
+          <w:szCs w:val="28"/>
+        </w:rPr>
+        <w:t xml:space="preserve"> </w:t>
+      </w:r>
+      <w:r>
+        <w:rPr>
+          <w:rFonts w:ascii="Times New Roman" w:hAnsi="Times New Roman" w:cs="Times New Roman"/>
+          <w:sz w:val="28"/>
+          <w:szCs w:val="28"/>
+        </w:rPr>
+        <w:t xml:space="preserve">параметр </w:t>
+      </w:r>
+      <w:r>
+        <w:rPr>
+          <w:rFonts w:ascii="Times New Roman" w:hAnsi="Times New Roman" w:cs="Times New Roman"/>
+          <w:sz w:val="28"/>
+          <w:szCs w:val="28"/>
+          <w:lang w:val="en-US"/>
+        </w:rPr>
+        <w:t>date</w:t>
+      </w:r>
+      <w:r>
+        <w:rPr>
+          <w:rFonts w:ascii="Times New Roman" w:hAnsi="Times New Roman" w:cs="Times New Roman"/>
+          <w:sz w:val="28"/>
+          <w:szCs w:val="28"/>
+        </w:rPr>
+        <w:t xml:space="preserve">, но и </w:t>
+      </w:r>
+      <w:r>
+        <w:rPr>
+          <w:rFonts w:ascii="Times New Roman" w:hAnsi="Times New Roman" w:cs="Times New Roman"/>
+          <w:sz w:val="28"/>
+          <w:szCs w:val="28"/>
+          <w:lang w:val="en-US"/>
+        </w:rPr>
+        <w:t>user</w:t>
+      </w:r>
+      <w:r>
+        <w:rPr>
+          <w:rFonts w:ascii="Times New Roman" w:hAnsi="Times New Roman" w:cs="Times New Roman"/>
+          <w:sz w:val="28"/>
+          <w:szCs w:val="28"/>
+        </w:rPr>
+        <w:t>-</w:t>
+      </w:r>
+      <w:r>
+        <w:rPr>
+          <w:rFonts w:ascii="Times New Roman" w:hAnsi="Times New Roman" w:cs="Times New Roman"/>
+          <w:sz w:val="28"/>
+          <w:szCs w:val="28"/>
+          <w:lang w:val="en-US"/>
+        </w:rPr>
+        <w:t>agent</w:t>
+      </w:r>
+      <w:r>
+        <w:rPr>
+          <w:rFonts w:ascii="Times New Roman" w:hAnsi="Times New Roman" w:cs="Times New Roman"/>
+          <w:sz w:val="28"/>
+          <w:szCs w:val="28"/>
+        </w:rPr>
+        <w:t xml:space="preserve"> </w:t>
+      </w:r>
+      <w:r>
+        <w:rPr>
+          <w:rFonts w:ascii="Times New Roman" w:hAnsi="Times New Roman" w:cs="Times New Roman"/>
+          <w:sz w:val="28"/>
+          <w:szCs w:val="28"/>
+        </w:rPr>
+        <w:t xml:space="preserve">и </w:t>
+      </w:r>
+      <w:proofErr w:type="spellStart"/>
+      <w:r>
+        <w:rPr>
+          <w:rFonts w:ascii="Times New Roman" w:hAnsi="Times New Roman" w:cs="Times New Roman"/>
+          <w:sz w:val="28"/>
+          <w:szCs w:val="28"/>
+          <w:lang w:val="en-US"/>
+        </w:rPr>
+        <w:t>url</w:t>
+      </w:r>
+      <w:proofErr w:type="spellEnd"/>
+      <w:r>
+        <w:rPr>
+          <w:rFonts w:ascii="Times New Roman" w:hAnsi="Times New Roman" w:cs="Times New Roman"/>
+          <w:sz w:val="28"/>
+          <w:szCs w:val="28"/>
+        </w:rPr>
+        <w:t xml:space="preserve">, </w:t>
+      </w:r>
+      <w:r>
+        <w:rPr>
+          <w:rFonts w:ascii="Times New Roman" w:hAnsi="Times New Roman" w:cs="Times New Roman"/>
+          <w:sz w:val="28"/>
+          <w:szCs w:val="28"/>
+        </w:rPr>
+        <w:t xml:space="preserve">так как они используются при генерации запроса на сохранение информации о запросе, можно тоже сделать </w:t>
+      </w:r>
+      <w:proofErr w:type="spellStart"/>
+      <w:r>
+        <w:rPr>
+          <w:rFonts w:ascii="Times New Roman" w:hAnsi="Times New Roman" w:cs="Times New Roman"/>
+          <w:sz w:val="28"/>
+          <w:szCs w:val="28"/>
+          <w:lang w:val="en-US"/>
+        </w:rPr>
+        <w:t>sql</w:t>
+      </w:r>
+      <w:proofErr w:type="spellEnd"/>
+      <w:r>
+        <w:rPr>
+          <w:rFonts w:ascii="Times New Roman" w:hAnsi="Times New Roman" w:cs="Times New Roman"/>
+          <w:sz w:val="28"/>
+          <w:szCs w:val="28"/>
+        </w:rPr>
+        <w:t xml:space="preserve"> </w:t>
+      </w:r>
+      <w:r>
+        <w:rPr>
+          <w:rFonts w:ascii="Times New Roman" w:hAnsi="Times New Roman" w:cs="Times New Roman"/>
+          <w:sz w:val="28"/>
+          <w:szCs w:val="28"/>
+        </w:rPr>
+        <w:t xml:space="preserve">инъекцию, но не удалось это проверить. </w:t>
+      </w:r>
     </w:p>
     <w:p>
       <w:pPr>
@@ -7897,6 +8540,482 @@
         </w:rPr>
         <w:t>Пример эксплойта:</w:t>
       </w:r>
+    </w:p>
+    <w:p>
+      <w:pPr>
+        <w:rPr>
+          <w:rFonts w:ascii="Times New Roman" w:hAnsi="Times New Roman" w:cs="Times New Roman"/>
+          <w:b/>
+          <w:bCs/>
+          <w:sz w:val="28"/>
+          <w:szCs w:val="28"/>
+          <w:lang w:val="en-US"/>
+        </w:rPr>
+      </w:pPr>
+      <w:r>
+        <w:rPr>
+          <w:rFonts w:ascii="Times New Roman" w:hAnsi="Times New Roman" w:cs="Times New Roman"/>
+          <w:b/>
+          <w:bCs/>
+          <w:noProof/>
+          <w:sz w:val="28"/>
+          <w:szCs w:val="28"/>
+          <w:lang w:val="en-US"/>
+        </w:rPr>
+        <w:drawing>
+          <wp:inline distT="0" distB="0" distL="0" distR="0" wp14:anchorId="2BA49D1F" wp14:editId="062DDD2C">
+            <wp:extent cx="5936615" cy="1259840"/>
+            <wp:effectExtent l="0" t="0" r="0" b="0"/>
+            <wp:docPr id="25" name="Рисунок 25"/>
+            <wp:cNvGraphicFramePr>
+              <a:graphicFrameLocks xmlns:a="http://schemas.openxmlformats.org/drawingml/2006/main" noChangeAspect="1"/>
+            </wp:cNvGraphicFramePr>
+            <a:graphic xmlns:a="http://schemas.openxmlformats.org/drawingml/2006/main">
+              <a:graphicData uri="http://schemas.openxmlformats.org/drawingml/2006/picture">
+                <pic:pic xmlns:pic="http://schemas.openxmlformats.org/drawingml/2006/picture">
+                  <pic:nvPicPr>
+                    <pic:cNvPr id="1" name=""/>
+                    <pic:cNvPicPr/>
+                  </pic:nvPicPr>
+                  <pic:blipFill>
+                    <a:blip r:embed="rId27"/>
+                    <a:stretch>
+                      <a:fillRect/>
+                    </a:stretch>
+                  </pic:blipFill>
+                  <pic:spPr>
+                    <a:xfrm>
+                      <a:off x="0" y="0"/>
+                      <a:ext cx="5936615" cy="1259840"/>
+                    </a:xfrm>
+                    <a:prstGeom prst="rect">
+                      <a:avLst/>
+                    </a:prstGeom>
+                  </pic:spPr>
+                </pic:pic>
+              </a:graphicData>
+            </a:graphic>
+          </wp:inline>
+        </w:drawing>
+      </w:r>
+    </w:p>
+    <w:p>
+      <w:pPr>
+        <w:jc w:val="center"/>
+        <w:rPr>
+          <w:rFonts w:ascii="Times New Roman" w:hAnsi="Times New Roman" w:cs="Times New Roman"/>
+          <w:sz w:val="28"/>
+          <w:szCs w:val="28"/>
+        </w:rPr>
+      </w:pPr>
+      <w:r>
+        <w:rPr>
+          <w:rFonts w:ascii="Times New Roman" w:hAnsi="Times New Roman" w:cs="Times New Roman"/>
+          <w:sz w:val="28"/>
+          <w:szCs w:val="28"/>
+        </w:rPr>
+        <w:t xml:space="preserve">Рисунок 24 </w:t>
+      </w:r>
+      <w:r>
+        <w:rPr>
+          <w:rFonts w:ascii="Times New Roman" w:hAnsi="Times New Roman" w:cs="Times New Roman"/>
+          <w:sz w:val="28"/>
+          <w:szCs w:val="28"/>
+        </w:rPr>
+        <w:t>– пример эксплойта (запрос информации о таблицах, полях и типов полей).</w:t>
+      </w:r>
+    </w:p>
+    <w:p>
+      <w:pPr>
+        <w:spacing w:line="360" w:lineRule="auto"/>
+        <w:jc w:val="center"/>
+        <w:rPr>
+          <w:rFonts w:ascii="Times New Roman" w:hAnsi="Times New Roman" w:cs="Times New Roman"/>
+          <w:sz w:val="28"/>
+          <w:szCs w:val="28"/>
+        </w:rPr>
+      </w:pPr>
+    </w:p>
+    <w:p>
+      <w:pPr>
+        <w:jc w:val="center"/>
+        <w:rPr>
+          <w:rFonts w:ascii="Times New Roman" w:hAnsi="Times New Roman" w:cs="Times New Roman"/>
+          <w:sz w:val="28"/>
+          <w:szCs w:val="28"/>
+        </w:rPr>
+      </w:pPr>
+      <w:r>
+        <w:rPr>
+          <w:rFonts w:ascii="Times New Roman" w:hAnsi="Times New Roman" w:cs="Times New Roman"/>
+          <w:noProof/>
+          <w:sz w:val="28"/>
+          <w:szCs w:val="28"/>
+        </w:rPr>
+        <w:lastRenderedPageBreak/>
+        <w:drawing>
+          <wp:inline distT="0" distB="0" distL="0" distR="0" wp14:anchorId="5D2BCB8E" wp14:editId="789A9F92">
+            <wp:extent cx="5936615" cy="1024890"/>
+            <wp:effectExtent l="0" t="0" r="0" b="3810"/>
+            <wp:docPr id="26" name="Рисунок 26"/>
+            <wp:cNvGraphicFramePr>
+              <a:graphicFrameLocks xmlns:a="http://schemas.openxmlformats.org/drawingml/2006/main" noChangeAspect="1"/>
+            </wp:cNvGraphicFramePr>
+            <a:graphic xmlns:a="http://schemas.openxmlformats.org/drawingml/2006/main">
+              <a:graphicData uri="http://schemas.openxmlformats.org/drawingml/2006/picture">
+                <pic:pic xmlns:pic="http://schemas.openxmlformats.org/drawingml/2006/picture">
+                  <pic:nvPicPr>
+                    <pic:cNvPr id="1" name=""/>
+                    <pic:cNvPicPr/>
+                  </pic:nvPicPr>
+                  <pic:blipFill>
+                    <a:blip r:embed="rId28"/>
+                    <a:stretch>
+                      <a:fillRect/>
+                    </a:stretch>
+                  </pic:blipFill>
+                  <pic:spPr>
+                    <a:xfrm>
+                      <a:off x="0" y="0"/>
+                      <a:ext cx="5936615" cy="1024890"/>
+                    </a:xfrm>
+                    <a:prstGeom prst="rect">
+                      <a:avLst/>
+                    </a:prstGeom>
+                  </pic:spPr>
+                </pic:pic>
+              </a:graphicData>
+            </a:graphic>
+          </wp:inline>
+        </w:drawing>
+      </w:r>
+    </w:p>
+    <w:p>
+      <w:pPr>
+        <w:jc w:val="center"/>
+        <w:rPr>
+          <w:rFonts w:ascii="Times New Roman" w:hAnsi="Times New Roman" w:cs="Times New Roman"/>
+          <w:sz w:val="28"/>
+          <w:szCs w:val="28"/>
+        </w:rPr>
+      </w:pPr>
+      <w:r>
+        <w:rPr>
+          <w:rFonts w:ascii="Times New Roman" w:hAnsi="Times New Roman" w:cs="Times New Roman"/>
+          <w:sz w:val="28"/>
+          <w:szCs w:val="28"/>
+        </w:rPr>
+        <w:t xml:space="preserve">Рисунок 25 – пример эксплойта (вывод </w:t>
+      </w:r>
+      <w:r>
+        <w:rPr>
+          <w:rFonts w:ascii="Times New Roman" w:hAnsi="Times New Roman" w:cs="Times New Roman"/>
+          <w:sz w:val="28"/>
+          <w:szCs w:val="28"/>
+          <w:lang w:val="en-US"/>
+        </w:rPr>
+        <w:t>user</w:t>
+      </w:r>
+      <w:r>
+        <w:rPr>
+          <w:rFonts w:ascii="Times New Roman" w:hAnsi="Times New Roman" w:cs="Times New Roman"/>
+          <w:sz w:val="28"/>
+          <w:szCs w:val="28"/>
+        </w:rPr>
+        <w:t>-</w:t>
+      </w:r>
+      <w:r>
+        <w:rPr>
+          <w:rFonts w:ascii="Times New Roman" w:hAnsi="Times New Roman" w:cs="Times New Roman"/>
+          <w:sz w:val="28"/>
+          <w:szCs w:val="28"/>
+          <w:lang w:val="en-US"/>
+        </w:rPr>
+        <w:t>agent</w:t>
+      </w:r>
+      <w:r>
+        <w:rPr>
+          <w:rFonts w:ascii="Times New Roman" w:hAnsi="Times New Roman" w:cs="Times New Roman"/>
+          <w:sz w:val="28"/>
+          <w:szCs w:val="28"/>
+        </w:rPr>
+        <w:t>, содержащихся в БД)</w:t>
+      </w:r>
+    </w:p>
+    <w:p>
+      <w:pPr>
+        <w:spacing w:line="360" w:lineRule="auto"/>
+        <w:jc w:val="center"/>
+        <w:rPr>
+          <w:rFonts w:ascii="Times New Roman" w:hAnsi="Times New Roman" w:cs="Times New Roman"/>
+          <w:sz w:val="28"/>
+          <w:szCs w:val="28"/>
+        </w:rPr>
+      </w:pPr>
+    </w:p>
+    <w:p>
+      <w:pPr>
+        <w:jc w:val="center"/>
+        <w:rPr>
+          <w:rFonts w:ascii="Times New Roman" w:hAnsi="Times New Roman" w:cs="Times New Roman"/>
+          <w:sz w:val="28"/>
+          <w:szCs w:val="28"/>
+        </w:rPr>
+      </w:pPr>
+      <w:r>
+        <w:rPr>
+          <w:rFonts w:ascii="Times New Roman" w:hAnsi="Times New Roman" w:cs="Times New Roman"/>
+          <w:noProof/>
+          <w:sz w:val="28"/>
+          <w:szCs w:val="28"/>
+        </w:rPr>
+        <w:drawing>
+          <wp:inline distT="0" distB="0" distL="0" distR="0" wp14:anchorId="4FD59323" wp14:editId="41FCF668">
+            <wp:extent cx="5936615" cy="2357755"/>
+            <wp:effectExtent l="0" t="0" r="0" b="4445"/>
+            <wp:docPr id="27" name="Рисунок 27"/>
+            <wp:cNvGraphicFramePr>
+              <a:graphicFrameLocks xmlns:a="http://schemas.openxmlformats.org/drawingml/2006/main" noChangeAspect="1"/>
+            </wp:cNvGraphicFramePr>
+            <a:graphic xmlns:a="http://schemas.openxmlformats.org/drawingml/2006/main">
+              <a:graphicData uri="http://schemas.openxmlformats.org/drawingml/2006/picture">
+                <pic:pic xmlns:pic="http://schemas.openxmlformats.org/drawingml/2006/picture">
+                  <pic:nvPicPr>
+                    <pic:cNvPr id="1" name=""/>
+                    <pic:cNvPicPr/>
+                  </pic:nvPicPr>
+                  <pic:blipFill>
+                    <a:blip r:embed="rId29"/>
+                    <a:stretch>
+                      <a:fillRect/>
+                    </a:stretch>
+                  </pic:blipFill>
+                  <pic:spPr>
+                    <a:xfrm>
+                      <a:off x="0" y="0"/>
+                      <a:ext cx="5936615" cy="2357755"/>
+                    </a:xfrm>
+                    <a:prstGeom prst="rect">
+                      <a:avLst/>
+                    </a:prstGeom>
+                  </pic:spPr>
+                </pic:pic>
+              </a:graphicData>
+            </a:graphic>
+          </wp:inline>
+        </w:drawing>
+      </w:r>
+    </w:p>
+    <w:p>
+      <w:pPr>
+        <w:jc w:val="center"/>
+        <w:rPr>
+          <w:rFonts w:ascii="Times New Roman" w:hAnsi="Times New Roman" w:cs="Times New Roman"/>
+          <w:sz w:val="28"/>
+          <w:szCs w:val="28"/>
+        </w:rPr>
+      </w:pPr>
+      <w:r>
+        <w:rPr>
+          <w:rFonts w:ascii="Times New Roman" w:hAnsi="Times New Roman" w:cs="Times New Roman"/>
+          <w:sz w:val="28"/>
+          <w:szCs w:val="28"/>
+        </w:rPr>
+        <w:t>Рисунок 26 – пример эксплойта (вывод имени пользователя и хэша его пароля)</w:t>
+      </w:r>
+    </w:p>
+    <w:p>
+      <w:pPr>
+        <w:spacing w:line="360" w:lineRule="auto"/>
+        <w:jc w:val="center"/>
+        <w:rPr>
+          <w:rFonts w:ascii="Times New Roman" w:hAnsi="Times New Roman" w:cs="Times New Roman"/>
+          <w:sz w:val="28"/>
+          <w:szCs w:val="28"/>
+        </w:rPr>
+      </w:pPr>
+    </w:p>
+    <w:p>
+      <w:pPr>
+        <w:jc w:val="center"/>
+        <w:rPr>
+          <w:rFonts w:ascii="Times New Roman" w:hAnsi="Times New Roman" w:cs="Times New Roman"/>
+          <w:sz w:val="28"/>
+          <w:szCs w:val="28"/>
+          <w:lang w:val="en-US"/>
+        </w:rPr>
+      </w:pPr>
+      <w:r>
+        <w:rPr>
+          <w:rFonts w:ascii="Times New Roman" w:hAnsi="Times New Roman" w:cs="Times New Roman"/>
+          <w:sz w:val="28"/>
+          <w:szCs w:val="28"/>
+          <w:lang w:val="en-US"/>
+        </w:rPr>
+        <w:drawing>
+          <wp:inline distT="0" distB="0" distL="0" distR="0" wp14:anchorId="2B3EC14A" wp14:editId="7ABCCC27">
+            <wp:extent cx="5936615" cy="2461895"/>
+            <wp:effectExtent l="0" t="0" r="0" b="1905"/>
+            <wp:docPr id="24" name="Рисунок 24"/>
+            <wp:cNvGraphicFramePr>
+              <a:graphicFrameLocks xmlns:a="http://schemas.openxmlformats.org/drawingml/2006/main" noChangeAspect="1"/>
+            </wp:cNvGraphicFramePr>
+            <a:graphic xmlns:a="http://schemas.openxmlformats.org/drawingml/2006/main">
+              <a:graphicData uri="http://schemas.openxmlformats.org/drawingml/2006/picture">
+                <pic:pic xmlns:pic="http://schemas.openxmlformats.org/drawingml/2006/picture">
+                  <pic:nvPicPr>
+                    <pic:cNvPr id="1" name=""/>
+                    <pic:cNvPicPr/>
+                  </pic:nvPicPr>
+                  <pic:blipFill>
+                    <a:blip r:embed="rId30"/>
+                    <a:stretch>
+                      <a:fillRect/>
+                    </a:stretch>
+                  </pic:blipFill>
+                  <pic:spPr>
+                    <a:xfrm>
+                      <a:off x="0" y="0"/>
+                      <a:ext cx="5936615" cy="2461895"/>
+                    </a:xfrm>
+                    <a:prstGeom prst="rect">
+                      <a:avLst/>
+                    </a:prstGeom>
+                  </pic:spPr>
+                </pic:pic>
+              </a:graphicData>
+            </a:graphic>
+          </wp:inline>
+        </w:drawing>
+      </w:r>
+    </w:p>
+    <w:p>
+      <w:pPr>
+        <w:jc w:val="center"/>
+        <w:rPr>
+          <w:rFonts w:ascii="Times New Roman" w:hAnsi="Times New Roman" w:cs="Times New Roman"/>
+          <w:sz w:val="28"/>
+          <w:szCs w:val="28"/>
+          <w:lang w:val="en-US"/>
+        </w:rPr>
+      </w:pPr>
+      <w:r>
+        <w:rPr>
+          <w:rFonts w:ascii="Times New Roman" w:hAnsi="Times New Roman" w:cs="Times New Roman"/>
+          <w:sz w:val="28"/>
+          <w:szCs w:val="28"/>
+        </w:rPr>
+        <w:t xml:space="preserve">Рисунок 27 – удаление таблицы </w:t>
+      </w:r>
+      <w:proofErr w:type="spellStart"/>
+      <w:r>
+        <w:rPr>
+          <w:rFonts w:ascii="Times New Roman" w:hAnsi="Times New Roman" w:cs="Times New Roman"/>
+          <w:sz w:val="28"/>
+          <w:szCs w:val="28"/>
+          <w:lang w:val="en-US"/>
+        </w:rPr>
+        <w:t>vuln_weblog</w:t>
+      </w:r>
+      <w:proofErr w:type="spellEnd"/>
+    </w:p>
+    <w:p>
+      <w:pPr>
+        <w:spacing w:line="360" w:lineRule="auto"/>
+        <w:jc w:val="center"/>
+        <w:rPr>
+          <w:rFonts w:ascii="Times New Roman" w:hAnsi="Times New Roman" w:cs="Times New Roman"/>
+          <w:sz w:val="28"/>
+          <w:szCs w:val="28"/>
+          <w:lang w:val="en-US"/>
+        </w:rPr>
+      </w:pPr>
+    </w:p>
+    <w:p>
+      <w:pPr>
+        <w:spacing w:line="360" w:lineRule="auto"/>
+        <w:jc w:val="center"/>
+        <w:rPr>
+          <w:rFonts w:ascii="Times New Roman" w:hAnsi="Times New Roman" w:cs="Times New Roman"/>
+          <w:sz w:val="28"/>
+          <w:szCs w:val="28"/>
+          <w:lang w:val="en-US"/>
+        </w:rPr>
+      </w:pPr>
+      <w:r>
+        <w:rPr>
+          <w:rFonts w:ascii="Times New Roman" w:hAnsi="Times New Roman" w:cs="Times New Roman"/>
+          <w:sz w:val="28"/>
+          <w:szCs w:val="28"/>
+          <w:lang w:val="en-US"/>
+        </w:rPr>
+        <w:lastRenderedPageBreak/>
+        <w:drawing>
+          <wp:inline distT="0" distB="0" distL="0" distR="0" wp14:anchorId="60EE0C42" wp14:editId="3F086B98">
+            <wp:extent cx="5936615" cy="2147570"/>
+            <wp:effectExtent l="0" t="0" r="0" b="0"/>
+            <wp:docPr id="28" name="Рисунок 28"/>
+            <wp:cNvGraphicFramePr>
+              <a:graphicFrameLocks xmlns:a="http://schemas.openxmlformats.org/drawingml/2006/main" noChangeAspect="1"/>
+            </wp:cNvGraphicFramePr>
+            <a:graphic xmlns:a="http://schemas.openxmlformats.org/drawingml/2006/main">
+              <a:graphicData uri="http://schemas.openxmlformats.org/drawingml/2006/picture">
+                <pic:pic xmlns:pic="http://schemas.openxmlformats.org/drawingml/2006/picture">
+                  <pic:nvPicPr>
+                    <pic:cNvPr id="1" name=""/>
+                    <pic:cNvPicPr/>
+                  </pic:nvPicPr>
+                  <pic:blipFill>
+                    <a:blip r:embed="rId31"/>
+                    <a:stretch>
+                      <a:fillRect/>
+                    </a:stretch>
+                  </pic:blipFill>
+                  <pic:spPr>
+                    <a:xfrm>
+                      <a:off x="0" y="0"/>
+                      <a:ext cx="5936615" cy="2147570"/>
+                    </a:xfrm>
+                    <a:prstGeom prst="rect">
+                      <a:avLst/>
+                    </a:prstGeom>
+                  </pic:spPr>
+                </pic:pic>
+              </a:graphicData>
+            </a:graphic>
+          </wp:inline>
+        </w:drawing>
+      </w:r>
+    </w:p>
+    <w:p>
+      <w:pPr>
+        <w:spacing w:line="360" w:lineRule="auto"/>
+        <w:jc w:val="center"/>
+        <w:rPr>
+          <w:rFonts w:ascii="Times New Roman" w:hAnsi="Times New Roman" w:cs="Times New Roman"/>
+          <w:sz w:val="28"/>
+          <w:szCs w:val="28"/>
+        </w:rPr>
+      </w:pPr>
+      <w:r>
+        <w:rPr>
+          <w:rFonts w:ascii="Times New Roman" w:hAnsi="Times New Roman" w:cs="Times New Roman"/>
+          <w:sz w:val="28"/>
+          <w:szCs w:val="28"/>
+        </w:rPr>
+        <w:t>Рисунок 28 – таблица удалена</w:t>
+      </w:r>
+    </w:p>
+    <w:p>
+      <w:pPr>
+        <w:spacing w:line="360" w:lineRule="auto"/>
+        <w:jc w:val="center"/>
+        <w:rPr>
+          <w:rFonts w:ascii="Times New Roman" w:hAnsi="Times New Roman" w:cs="Times New Roman"/>
+          <w:sz w:val="28"/>
+          <w:szCs w:val="28"/>
+        </w:rPr>
+      </w:pPr>
     </w:p>
     <w:p>
       <w:pPr>
@@ -8374,6 +9493,7 @@
   <w:style w:type="character" w:default="1" w:styleId="a0">
     <w:name w:val="Default Paragraph Font"/>
     <w:uiPriority w:val="1"/>
+    <w:semiHidden/>
     <w:unhideWhenUsed/>
   </w:style>
   <w:style w:type="table" w:default="1" w:styleId="a1">

</xml_diff>